<commit_message>
Added customer check orders
Added customer checks order scenario for report
</commit_message>
<xml_diff>
--- a/analysis/task-related-artefacts/Scenarios.docx
+++ b/analysis/task-related-artefacts/Scenarios.docx
@@ -431,6 +431,14 @@
           <w:lang w:val="en-GB"/>
         </w:rPr>
       </w:pPr>
+      <w:r>
+        <w:rPr>
+          <w:rFonts w:ascii="Arial" w:hAnsi="Arial" w:cs="Arial"/>
+          <w:b/>
+          <w:lang w:val="en-GB"/>
+        </w:rPr>
+        <w:t xml:space="preserve">  </w:t>
+      </w:r>
       <w:r>
         <w:rPr>
           <w:rFonts w:ascii="Arial" w:hAnsi="Arial" w:cs="Arial"/>

</xml_diff>